<commit_message>
Updated after weekly status meeting.
</commit_message>
<xml_diff>
--- a/project_management/internal_meetings/2011/20111115_team_meeting.docx
+++ b/project_management/internal_meetings/2011/20111115_team_meeting.docx
@@ -58,7 +58,7 @@
           <w:sz w:val="32"/>
           <w:szCs w:val="32"/>
         </w:rPr>
-        <w:t>8</w:t>
+        <w:t>15</w:t>
       </w:r>
       <w:r>
         <w:rPr>
@@ -157,6 +157,13 @@
                 <w:lang w:eastAsia="en-US"/>
               </w:rPr>
             </w:pPr>
+            <w:r>
+              <w:rPr>
+                <w:rFonts w:asciiTheme="majorHAnsi" w:eastAsiaTheme="minorHAnsi" w:hAnsiTheme="majorHAnsi" w:cstheme="minorBidi"/>
+                <w:lang w:eastAsia="en-US"/>
+              </w:rPr>
+              <w:t>Y</w:t>
+            </w:r>
           </w:p>
         </w:tc>
         <w:tc>
@@ -190,6 +197,13 @@
                 <w:lang w:eastAsia="en-US"/>
               </w:rPr>
             </w:pPr>
+            <w:r>
+              <w:rPr>
+                <w:rFonts w:asciiTheme="majorHAnsi" w:eastAsiaTheme="minorHAnsi" w:hAnsiTheme="majorHAnsi" w:cstheme="minorBidi"/>
+                <w:lang w:eastAsia="en-US"/>
+              </w:rPr>
+              <w:t>Y</w:t>
+            </w:r>
           </w:p>
         </w:tc>
       </w:tr>
@@ -258,6 +272,13 @@
                 <w:lang w:eastAsia="en-US"/>
               </w:rPr>
             </w:pPr>
+            <w:r>
+              <w:rPr>
+                <w:rFonts w:asciiTheme="majorHAnsi" w:eastAsiaTheme="minorHAnsi" w:hAnsiTheme="majorHAnsi" w:cstheme="minorBidi"/>
+                <w:lang w:eastAsia="en-US"/>
+              </w:rPr>
+              <w:t>Y</w:t>
+            </w:r>
           </w:p>
         </w:tc>
       </w:tr>
@@ -293,6 +314,13 @@
                 <w:lang w:eastAsia="en-US"/>
               </w:rPr>
             </w:pPr>
+            <w:r>
+              <w:rPr>
+                <w:rFonts w:asciiTheme="majorHAnsi" w:eastAsiaTheme="minorHAnsi" w:hAnsiTheme="majorHAnsi" w:cstheme="minorBidi"/>
+                <w:lang w:eastAsia="en-US"/>
+              </w:rPr>
+              <w:t>Y</w:t>
+            </w:r>
           </w:p>
         </w:tc>
         <w:tc>
@@ -326,6 +354,13 @@
                 <w:lang w:eastAsia="en-US"/>
               </w:rPr>
             </w:pPr>
+            <w:r>
+              <w:rPr>
+                <w:rFonts w:asciiTheme="majorHAnsi" w:eastAsiaTheme="minorHAnsi" w:hAnsiTheme="majorHAnsi" w:cstheme="minorBidi"/>
+                <w:lang w:eastAsia="en-US"/>
+              </w:rPr>
+              <w:t>Y</w:t>
+            </w:r>
           </w:p>
         </w:tc>
       </w:tr>
@@ -361,6 +396,13 @@
                 <w:lang w:eastAsia="en-US"/>
               </w:rPr>
             </w:pPr>
+            <w:r>
+              <w:rPr>
+                <w:rFonts w:asciiTheme="majorHAnsi" w:eastAsiaTheme="minorHAnsi" w:hAnsiTheme="majorHAnsi" w:cstheme="minorBidi"/>
+                <w:lang w:eastAsia="en-US"/>
+              </w:rPr>
+              <w:t>Y</w:t>
+            </w:r>
           </w:p>
         </w:tc>
         <w:tc>
@@ -394,6 +436,13 @@
                 <w:lang w:eastAsia="en-US"/>
               </w:rPr>
             </w:pPr>
+            <w:r>
+              <w:rPr>
+                <w:rFonts w:asciiTheme="majorHAnsi" w:eastAsiaTheme="minorHAnsi" w:hAnsiTheme="majorHAnsi" w:cstheme="minorBidi"/>
+                <w:lang w:eastAsia="en-US"/>
+              </w:rPr>
+              <w:t>Y</w:t>
+            </w:r>
           </w:p>
         </w:tc>
       </w:tr>
@@ -497,6 +546,13 @@
                 <w:lang w:eastAsia="en-US"/>
               </w:rPr>
             </w:pPr>
+            <w:r>
+              <w:rPr>
+                <w:rFonts w:asciiTheme="majorHAnsi" w:eastAsiaTheme="minorHAnsi" w:hAnsiTheme="majorHAnsi" w:cstheme="minorBidi"/>
+                <w:lang w:eastAsia="en-US"/>
+              </w:rPr>
+              <w:t>Y</w:t>
+            </w:r>
           </w:p>
         </w:tc>
         <w:tc>
@@ -565,6 +621,13 @@
                 <w:lang w:eastAsia="en-US"/>
               </w:rPr>
             </w:pPr>
+            <w:r>
+              <w:rPr>
+                <w:rFonts w:asciiTheme="majorHAnsi" w:eastAsiaTheme="minorHAnsi" w:hAnsiTheme="majorHAnsi" w:cstheme="minorBidi"/>
+                <w:lang w:eastAsia="en-US"/>
+              </w:rPr>
+              <w:t>Y</w:t>
+            </w:r>
           </w:p>
         </w:tc>
         <w:tc>
@@ -598,6 +661,13 @@
                 <w:lang w:eastAsia="en-US"/>
               </w:rPr>
             </w:pPr>
+            <w:r>
+              <w:rPr>
+                <w:rFonts w:asciiTheme="majorHAnsi" w:eastAsiaTheme="minorHAnsi" w:hAnsiTheme="majorHAnsi" w:cstheme="minorBidi"/>
+                <w:lang w:eastAsia="en-US"/>
+              </w:rPr>
+              <w:t>Y</w:t>
+            </w:r>
           </w:p>
         </w:tc>
       </w:tr>
@@ -633,6 +703,13 @@
                 <w:lang w:eastAsia="en-US"/>
               </w:rPr>
             </w:pPr>
+            <w:r>
+              <w:rPr>
+                <w:rFonts w:asciiTheme="majorHAnsi" w:eastAsiaTheme="minorHAnsi" w:hAnsiTheme="majorHAnsi" w:cstheme="minorBidi"/>
+                <w:lang w:eastAsia="en-US"/>
+              </w:rPr>
+              <w:t>Y</w:t>
+            </w:r>
           </w:p>
         </w:tc>
         <w:tc>
@@ -769,6 +846,13 @@
                 <w:lang w:eastAsia="en-US"/>
               </w:rPr>
             </w:pPr>
+            <w:r>
+              <w:rPr>
+                <w:rFonts w:asciiTheme="majorHAnsi" w:eastAsiaTheme="minorHAnsi" w:hAnsiTheme="majorHAnsi" w:cstheme="minorBidi"/>
+                <w:lang w:eastAsia="en-US"/>
+              </w:rPr>
+              <w:t>Y</w:t>
+            </w:r>
           </w:p>
         </w:tc>
         <w:tc>
@@ -802,6 +886,13 @@
                 <w:lang w:eastAsia="en-US"/>
               </w:rPr>
             </w:pPr>
+            <w:r>
+              <w:rPr>
+                <w:rFonts w:asciiTheme="majorHAnsi" w:eastAsiaTheme="minorHAnsi" w:hAnsiTheme="majorHAnsi" w:cstheme="minorBidi"/>
+                <w:lang w:eastAsia="en-US"/>
+              </w:rPr>
+              <w:t>Y</w:t>
+            </w:r>
           </w:p>
         </w:tc>
       </w:tr>
@@ -837,6 +928,13 @@
                 <w:lang w:eastAsia="en-US"/>
               </w:rPr>
             </w:pPr>
+            <w:r>
+              <w:rPr>
+                <w:rFonts w:asciiTheme="majorHAnsi" w:eastAsiaTheme="minorHAnsi" w:hAnsiTheme="majorHAnsi" w:cstheme="minorBidi"/>
+                <w:lang w:eastAsia="en-US"/>
+              </w:rPr>
+              <w:t>Y</w:t>
+            </w:r>
           </w:p>
         </w:tc>
         <w:tc>
@@ -870,6 +968,13 @@
                 <w:lang w:eastAsia="en-US"/>
               </w:rPr>
             </w:pPr>
+            <w:r>
+              <w:rPr>
+                <w:rFonts w:asciiTheme="majorHAnsi" w:eastAsiaTheme="minorHAnsi" w:hAnsiTheme="majorHAnsi" w:cstheme="minorBidi"/>
+                <w:lang w:eastAsia="en-US"/>
+              </w:rPr>
+              <w:t>Y</w:t>
+            </w:r>
           </w:p>
         </w:tc>
       </w:tr>
@@ -905,6 +1010,13 @@
                 <w:lang w:eastAsia="en-US"/>
               </w:rPr>
             </w:pPr>
+            <w:r>
+              <w:rPr>
+                <w:rFonts w:asciiTheme="majorHAnsi" w:eastAsiaTheme="minorHAnsi" w:hAnsiTheme="majorHAnsi" w:cstheme="minorBidi"/>
+                <w:lang w:eastAsia="en-US"/>
+              </w:rPr>
+              <w:t>Y</w:t>
+            </w:r>
           </w:p>
         </w:tc>
         <w:tc>
@@ -1006,6 +1118,13 @@
                 <w:lang w:eastAsia="en-US"/>
               </w:rPr>
             </w:pPr>
+            <w:r>
+              <w:rPr>
+                <w:rFonts w:asciiTheme="majorHAnsi" w:eastAsiaTheme="minorHAnsi" w:hAnsiTheme="majorHAnsi" w:cstheme="minorBidi"/>
+                <w:lang w:eastAsia="en-US"/>
+              </w:rPr>
+              <w:t>Y</w:t>
+            </w:r>
           </w:p>
         </w:tc>
       </w:tr>
@@ -1180,6 +1299,13 @@
         </w:rPr>
         <w:t>ARRAY-2105 – Requested waiver.</w:t>
       </w:r>
+      <w:r>
+        <w:rPr>
+          <w:rFonts w:asciiTheme="majorHAnsi" w:eastAsiaTheme="minorHAnsi" w:hAnsiTheme="majorHAnsi" w:cstheme="minorBidi"/>
+          <w:lang w:eastAsia="en-US"/>
+        </w:rPr>
+        <w:t xml:space="preserve"> Larry is talking to Robert Shirley.</w:t>
+      </w:r>
     </w:p>
     <w:p>
       <w:pPr>
@@ -1361,26 +1487,6 @@
       <w:pPr>
         <w:pStyle w:val="ListParagraph"/>
         <w:numPr>
-          <w:ilvl w:val="2"/>
-          <w:numId w:val="4"/>
-        </w:numPr>
-        <w:rPr>
-          <w:rFonts w:asciiTheme="majorHAnsi" w:eastAsiaTheme="minorHAnsi" w:hAnsiTheme="majorHAnsi" w:cstheme="minorBidi"/>
-          <w:lang w:eastAsia="en-US"/>
-        </w:rPr>
-      </w:pPr>
-      <w:r>
-        <w:rPr>
-          <w:rFonts w:asciiTheme="majorHAnsi" w:eastAsiaTheme="minorHAnsi" w:hAnsiTheme="majorHAnsi" w:cstheme="minorBidi"/>
-          <w:lang w:eastAsia="en-US"/>
-        </w:rPr>
-        <w:t>Account permissions insufficient to do a clean build.</w:t>
-      </w:r>
-    </w:p>
-    <w:p>
-      <w:pPr>
-        <w:pStyle w:val="ListParagraph"/>
-        <w:numPr>
           <w:ilvl w:val="1"/>
           <w:numId w:val="4"/>
         </w:numPr>
@@ -1416,6 +1522,13 @@
         </w:rPr>
         <w:t>Remote file locations</w:t>
       </w:r>
+      <w:r>
+        <w:rPr>
+          <w:rFonts w:asciiTheme="majorHAnsi" w:eastAsiaTheme="minorHAnsi" w:hAnsiTheme="majorHAnsi" w:cstheme="minorBidi"/>
+          <w:lang w:eastAsia="en-US"/>
+        </w:rPr>
+        <w:t>: Need to determine security complications and LOE before decising whether to pursue.</w:t>
+      </w:r>
     </w:p>
     <w:p>
       <w:pPr>
@@ -1435,6 +1548,13 @@
           <w:lang w:eastAsia="en-US"/>
         </w:rPr>
         <w:t>Transaction spanning file system and database</w:t>
+      </w:r>
+      <w:r>
+        <w:rPr>
+          <w:rFonts w:asciiTheme="majorHAnsi" w:eastAsiaTheme="minorHAnsi" w:hAnsiTheme="majorHAnsi" w:cstheme="minorBidi"/>
+          <w:lang w:eastAsia="en-US"/>
+        </w:rPr>
+        <w:t>.</w:t>
       </w:r>
     </w:p>
     <w:p>
@@ -1688,22 +1808,6 @@
     </w:p>
     <w:p>
       <w:pPr>
-        <w:pStyle w:val="Heading3"/>
-      </w:pPr>
-    </w:p>
-    <w:p>
-      <w:pPr>
-        <w:pStyle w:val="Heading3"/>
-      </w:pPr>
-      <w:r>
-        <w:t>Xenoline</w:t>
-      </w:r>
-      <w:r>
-        <w:t>:</w:t>
-      </w:r>
-    </w:p>
-    <w:p>
-      <w:pPr>
         <w:pStyle w:val="ListParagraph"/>
         <w:numPr>
           <w:ilvl w:val="0"/>
@@ -1719,6 +1823,171 @@
           <w:rFonts w:asciiTheme="majorHAnsi" w:eastAsiaTheme="minorHAnsi" w:hAnsiTheme="majorHAnsi" w:cstheme="minorBidi"/>
           <w:lang w:eastAsia="en-US"/>
         </w:rPr>
+        <w:t>Next steps:</w:t>
+      </w:r>
+    </w:p>
+    <w:p>
+      <w:pPr>
+        <w:pStyle w:val="ListParagraph"/>
+        <w:numPr>
+          <w:ilvl w:val="1"/>
+          <w:numId w:val="5"/>
+        </w:numPr>
+        <w:rPr>
+          <w:rFonts w:asciiTheme="majorHAnsi" w:eastAsiaTheme="minorHAnsi" w:hAnsiTheme="majorHAnsi" w:cstheme="minorBidi"/>
+          <w:lang w:eastAsia="en-US"/>
+        </w:rPr>
+      </w:pPr>
+      <w:r>
+        <w:rPr>
+          <w:rFonts w:asciiTheme="majorHAnsi" w:eastAsiaTheme="minorHAnsi" w:hAnsiTheme="majorHAnsi" w:cstheme="minorBidi"/>
+          <w:lang w:eastAsia="en-US"/>
+        </w:rPr>
+        <w:t>Create sample experiments in caArray.</w:t>
+      </w:r>
+      <w:r>
+        <w:rPr>
+          <w:rFonts w:asciiTheme="majorHAnsi" w:eastAsiaTheme="minorHAnsi" w:hAnsiTheme="majorHAnsi" w:cstheme="minorBidi"/>
+          <w:lang w:eastAsia="en-US"/>
+        </w:rPr>
+        <w:t xml:space="preserve"> Juli will follow up with Maureen Colbert.</w:t>
+      </w:r>
+    </w:p>
+    <w:p>
+      <w:pPr>
+        <w:pStyle w:val="ListParagraph"/>
+        <w:numPr>
+          <w:ilvl w:val="1"/>
+          <w:numId w:val="5"/>
+        </w:numPr>
+        <w:rPr>
+          <w:rFonts w:asciiTheme="majorHAnsi" w:eastAsiaTheme="minorHAnsi" w:hAnsiTheme="majorHAnsi" w:cstheme="minorBidi"/>
+          <w:lang w:eastAsia="en-US"/>
+        </w:rPr>
+      </w:pPr>
+      <w:r>
+        <w:rPr>
+          <w:rFonts w:asciiTheme="majorHAnsi" w:eastAsiaTheme="minorHAnsi" w:hAnsiTheme="majorHAnsi" w:cstheme="minorBidi"/>
+          <w:lang w:eastAsia="en-US"/>
+        </w:rPr>
+        <w:t xml:space="preserve">Update </w:t>
+      </w:r>
+      <w:r>
+        <w:rPr>
+          <w:rFonts w:asciiTheme="majorHAnsi" w:eastAsiaTheme="minorHAnsi" w:hAnsiTheme="majorHAnsi" w:cstheme="minorBidi"/>
+          <w:lang w:eastAsia="en-US"/>
+        </w:rPr>
+        <w:t xml:space="preserve">permissions </w:t>
+      </w:r>
+      <w:r>
+        <w:rPr>
+          <w:rFonts w:asciiTheme="majorHAnsi" w:eastAsiaTheme="minorHAnsi" w:hAnsiTheme="majorHAnsi" w:cstheme="minorBidi"/>
+          <w:lang w:eastAsia="en-US"/>
+        </w:rPr>
+        <w:t xml:space="preserve">wireframes to </w:t>
+      </w:r>
+      <w:r>
+        <w:rPr>
+          <w:rFonts w:asciiTheme="majorHAnsi" w:eastAsiaTheme="minorHAnsi" w:hAnsiTheme="majorHAnsi" w:cstheme="minorBidi"/>
+          <w:lang w:eastAsia="en-US"/>
+        </w:rPr>
+        <w:t>reflect latest understanding about the data</w:t>
+      </w:r>
+      <w:r>
+        <w:rPr>
+          <w:rFonts w:asciiTheme="majorHAnsi" w:eastAsiaTheme="minorHAnsi" w:hAnsiTheme="majorHAnsi" w:cstheme="minorBidi"/>
+          <w:lang w:eastAsia="en-US"/>
+        </w:rPr>
+        <w:t>.</w:t>
+      </w:r>
+    </w:p>
+    <w:p>
+      <w:pPr>
+        <w:pStyle w:val="ListParagraph"/>
+        <w:numPr>
+          <w:ilvl w:val="1"/>
+          <w:numId w:val="5"/>
+        </w:numPr>
+        <w:rPr>
+          <w:rFonts w:asciiTheme="majorHAnsi" w:eastAsiaTheme="minorHAnsi" w:hAnsiTheme="majorHAnsi" w:cstheme="minorBidi"/>
+          <w:lang w:eastAsia="en-US"/>
+        </w:rPr>
+      </w:pPr>
+      <w:r>
+        <w:rPr>
+          <w:rFonts w:asciiTheme="majorHAnsi" w:eastAsiaTheme="minorHAnsi" w:hAnsiTheme="majorHAnsi" w:cstheme="minorBidi"/>
+          <w:lang w:eastAsia="en-US"/>
+        </w:rPr>
+        <w:t>Need to clarify how timepoints will be represented and used in caIntegrator.</w:t>
+      </w:r>
+      <w:r>
+        <w:rPr>
+          <w:rFonts w:asciiTheme="majorHAnsi" w:eastAsiaTheme="minorHAnsi" w:hAnsiTheme="majorHAnsi" w:cstheme="minorBidi"/>
+          <w:lang w:eastAsia="en-US"/>
+        </w:rPr>
+        <w:t xml:space="preserve"> What type of analysis across timepoints do they need to perform?</w:t>
+      </w:r>
+    </w:p>
+    <w:p>
+      <w:pPr>
+        <w:pStyle w:val="ListParagraph"/>
+        <w:numPr>
+          <w:ilvl w:val="1"/>
+          <w:numId w:val="5"/>
+        </w:numPr>
+        <w:rPr>
+          <w:rFonts w:asciiTheme="majorHAnsi" w:eastAsiaTheme="minorHAnsi" w:hAnsiTheme="majorHAnsi" w:cstheme="minorBidi"/>
+          <w:lang w:eastAsia="en-US"/>
+        </w:rPr>
+      </w:pPr>
+      <w:r>
+        <w:rPr>
+          <w:rFonts w:asciiTheme="majorHAnsi" w:eastAsiaTheme="minorHAnsi" w:hAnsiTheme="majorHAnsi" w:cstheme="minorBidi"/>
+          <w:lang w:eastAsia="en-US"/>
+        </w:rPr>
+        <w:t>Juli will follow up with Eve to s</w:t>
+      </w:r>
+      <w:r>
+        <w:rPr>
+          <w:rFonts w:asciiTheme="majorHAnsi" w:eastAsiaTheme="minorHAnsi" w:hAnsiTheme="majorHAnsi" w:cstheme="minorBidi"/>
+          <w:lang w:eastAsia="en-US"/>
+        </w:rPr>
+        <w:t>et up another meeting with Sarah.</w:t>
+      </w:r>
+    </w:p>
+    <w:p>
+      <w:pPr>
+        <w:pStyle w:val="Heading3"/>
+      </w:pPr>
+    </w:p>
+    <w:p>
+      <w:pPr>
+        <w:pStyle w:val="Heading3"/>
+      </w:pPr>
+      <w:r>
+        <w:t>Xenoline</w:t>
+      </w:r>
+      <w:r>
+        <w:t>:</w:t>
+      </w:r>
+    </w:p>
+    <w:p>
+      <w:pPr>
+        <w:pStyle w:val="ListParagraph"/>
+        <w:numPr>
+          <w:ilvl w:val="0"/>
+          <w:numId w:val="5"/>
+        </w:numPr>
+        <w:rPr>
+          <w:rFonts w:asciiTheme="majorHAnsi" w:eastAsiaTheme="minorHAnsi" w:hAnsiTheme="majorHAnsi" w:cstheme="minorBidi"/>
+          <w:lang w:eastAsia="en-US"/>
+        </w:rPr>
+      </w:pPr>
+      <w:r>
+        <w:rPr>
+          <w:rFonts w:asciiTheme="majorHAnsi" w:eastAsiaTheme="minorHAnsi" w:hAnsiTheme="majorHAnsi" w:cstheme="minorBidi"/>
+          <w:lang w:eastAsia="en-US"/>
+        </w:rPr>
         <w:t>Recommendations were sent out. Waiting for sample data and meeting with their team</w:t>
       </w:r>
       <w:r>
@@ -1759,7 +2028,14 @@
           <w:rFonts w:asciiTheme="majorHAnsi" w:eastAsiaTheme="minorHAnsi" w:hAnsiTheme="majorHAnsi" w:cstheme="minorBidi"/>
           <w:lang w:eastAsia="en-US"/>
         </w:rPr>
-        <w:t>No updates this week</w:t>
+        <w:t>Apache</w:t>
+      </w:r>
+      <w:r>
+        <w:rPr>
+          <w:rFonts w:asciiTheme="majorHAnsi" w:eastAsiaTheme="minorHAnsi" w:hAnsiTheme="majorHAnsi" w:cstheme="minorBidi"/>
+          <w:lang w:eastAsia="en-US"/>
+        </w:rPr>
+        <w:t xml:space="preserve"> updates this week</w:t>
       </w:r>
       <w:r>
         <w:rPr>
@@ -1767,6 +2043,13 @@
           <w:lang w:eastAsia="en-US"/>
         </w:rPr>
         <w:t>.</w:t>
+      </w:r>
+      <w:r>
+        <w:rPr>
+          <w:rFonts w:asciiTheme="majorHAnsi" w:eastAsiaTheme="minorHAnsi" w:hAnsiTheme="majorHAnsi" w:cstheme="minorBidi"/>
+          <w:lang w:eastAsia="en-US"/>
+        </w:rPr>
+        <w:t xml:space="preserve"> caIntegrator Dev and QA servers already upgraded.</w:t>
       </w:r>
     </w:p>
     <w:p>
@@ -1802,26 +2085,7 @@
           <w:rFonts w:asciiTheme="majorHAnsi" w:eastAsiaTheme="minorHAnsi" w:hAnsiTheme="majorHAnsi" w:cstheme="minorBidi"/>
           <w:lang w:eastAsia="en-US"/>
         </w:rPr>
-        <w:t>Don and Rashmi reviewed MAT-KC article on importing large data sets.</w:t>
-      </w:r>
-    </w:p>
-    <w:p>
-      <w:pPr>
-        <w:rPr>
-          <w:rFonts w:asciiTheme="majorHAnsi" w:eastAsiaTheme="minorHAnsi" w:hAnsiTheme="majorHAnsi" w:cstheme="minorBidi"/>
-          <w:lang w:eastAsia="en-US"/>
-        </w:rPr>
-      </w:pPr>
-    </w:p>
-    <w:p>
-      <w:pPr>
-        <w:pStyle w:val="Heading3"/>
-      </w:pPr>
-      <w:r>
-        <w:t>Support and Knowledge Center</w:t>
-      </w:r>
-      <w:r>
-        <w:t>:</w:t>
+        <w:t>Jill is working with Don to update the User’s Guide.</w:t>
       </w:r>
     </w:p>
     <w:p>
@@ -1841,7 +2105,38 @@
           <w:rFonts w:asciiTheme="majorHAnsi" w:eastAsiaTheme="minorHAnsi" w:hAnsiTheme="majorHAnsi" w:cstheme="minorBidi"/>
           <w:lang w:eastAsia="en-US"/>
         </w:rPr>
-        <w:t>No updates this week.</w:t>
+        <w:t>Review at next week’s status meeting.</w:t>
+      </w:r>
+    </w:p>
+    <w:p>
+      <w:pPr>
+        <w:pStyle w:val="Heading3"/>
+      </w:pPr>
+      <w:r>
+        <w:t>Support and Knowledge Center</w:t>
+      </w:r>
+      <w:r>
+        <w:t>:</w:t>
+      </w:r>
+    </w:p>
+    <w:p>
+      <w:pPr>
+        <w:pStyle w:val="ListParagraph"/>
+        <w:numPr>
+          <w:ilvl w:val="0"/>
+          <w:numId w:val="6"/>
+        </w:numPr>
+        <w:rPr>
+          <w:rFonts w:asciiTheme="majorHAnsi" w:eastAsiaTheme="minorHAnsi" w:hAnsiTheme="majorHAnsi" w:cstheme="minorBidi"/>
+          <w:lang w:eastAsia="en-US"/>
+        </w:rPr>
+      </w:pPr>
+      <w:r>
+        <w:rPr>
+          <w:rFonts w:asciiTheme="majorHAnsi" w:eastAsiaTheme="minorHAnsi" w:hAnsiTheme="majorHAnsi" w:cstheme="minorBidi"/>
+          <w:lang w:eastAsia="en-US"/>
+        </w:rPr>
+        <w:t>Don and Rashmi reviewed MAT-KC article on importing large data sets.</w:t>
       </w:r>
     </w:p>
     <w:p>
@@ -2385,14 +2680,7 @@
                 <w:rFonts w:asciiTheme="majorHAnsi" w:eastAsiaTheme="minorHAnsi" w:hAnsiTheme="majorHAnsi" w:cstheme="minorBidi"/>
                 <w:lang w:eastAsia="en-US"/>
               </w:rPr>
-              <w:t xml:space="preserve">Approval obtained; </w:t>
-            </w:r>
-            <w:r>
-              <w:rPr>
-                <w:rFonts w:asciiTheme="majorHAnsi" w:eastAsiaTheme="minorHAnsi" w:hAnsiTheme="majorHAnsi" w:cstheme="minorBidi"/>
-                <w:lang w:eastAsia="en-US"/>
-              </w:rPr>
-              <w:t>2-3 weeks to complete the work</w:t>
+              <w:t>UPT team working on it</w:t>
             </w:r>
             <w:r>
               <w:rPr>
@@ -2414,10 +2702,7 @@
           </w:tcPr>
           <w:p>
             <w:r>
-              <w:t>18</w:t>
-            </w:r>
-            <w:r>
-              <w:t>.</w:t>
+              <w:t>20.</w:t>
             </w:r>
           </w:p>
         </w:tc>
@@ -2437,7 +2722,7 @@
                 <w:rFonts w:asciiTheme="majorHAnsi" w:eastAsiaTheme="minorHAnsi" w:hAnsiTheme="majorHAnsi" w:cstheme="minorBidi"/>
                 <w:lang w:eastAsia="en-US"/>
               </w:rPr>
-              <w:t>Upgrade Curation tier to caArray 2.4.1.</w:t>
+              <w:t>Work with Eve to schedule meeting with UCSF</w:t>
             </w:r>
           </w:p>
         </w:tc>
@@ -2457,7 +2742,7 @@
                 <w:rFonts w:asciiTheme="majorHAnsi" w:eastAsiaTheme="minorHAnsi" w:hAnsiTheme="majorHAnsi" w:cstheme="minorBidi"/>
                 <w:lang w:eastAsia="en-US"/>
               </w:rPr>
-              <w:t>Quy Phung</w:t>
+              <w:t>Juli</w:t>
             </w:r>
           </w:p>
         </w:tc>
@@ -2477,7 +2762,21 @@
                 <w:rFonts w:asciiTheme="majorHAnsi" w:eastAsiaTheme="minorHAnsi" w:hAnsiTheme="majorHAnsi" w:cstheme="minorBidi"/>
                 <w:lang w:eastAsia="en-US"/>
               </w:rPr>
-              <w:t>10/18/2011</w:t>
+              <w:t>11/1</w:t>
+            </w:r>
+            <w:r>
+              <w:rPr>
+                <w:rFonts w:asciiTheme="majorHAnsi" w:eastAsiaTheme="minorHAnsi" w:hAnsiTheme="majorHAnsi" w:cstheme="minorBidi"/>
+                <w:lang w:eastAsia="en-US"/>
+              </w:rPr>
+              <w:t>5</w:t>
+            </w:r>
+            <w:r>
+              <w:rPr>
+                <w:rFonts w:asciiTheme="majorHAnsi" w:eastAsiaTheme="minorHAnsi" w:hAnsiTheme="majorHAnsi" w:cstheme="minorBidi"/>
+                <w:lang w:eastAsia="en-US"/>
+              </w:rPr>
+              <w:t>/2011</w:t>
             </w:r>
           </w:p>
         </w:tc>
@@ -2497,7 +2796,14 @@
                 <w:rFonts w:asciiTheme="majorHAnsi" w:eastAsiaTheme="minorHAnsi" w:hAnsiTheme="majorHAnsi" w:cstheme="minorBidi"/>
                 <w:lang w:eastAsia="en-US"/>
               </w:rPr>
-              <w:t>Complete</w:t>
+              <w:t>Not Started</w:t>
+            </w:r>
+            <w:r>
+              <w:rPr>
+                <w:rFonts w:asciiTheme="majorHAnsi" w:eastAsiaTheme="minorHAnsi" w:hAnsiTheme="majorHAnsi" w:cstheme="minorBidi"/>
+                <w:lang w:eastAsia="en-US"/>
+              </w:rPr>
+              <w:t xml:space="preserve"> </w:t>
             </w:r>
           </w:p>
         </w:tc>
@@ -2512,7 +2818,7 @@
           </w:tcPr>
           <w:p>
             <w:r>
-              <w:t>20.</w:t>
+              <w:t>21.</w:t>
             </w:r>
           </w:p>
         </w:tc>
@@ -2532,7 +2838,7 @@
                 <w:rFonts w:asciiTheme="majorHAnsi" w:eastAsiaTheme="minorHAnsi" w:hAnsiTheme="majorHAnsi" w:cstheme="minorBidi"/>
                 <w:lang w:eastAsia="en-US"/>
               </w:rPr>
-              <w:t>Work with Eve to schedule meeting with UCSF</w:t>
+              <w:t>Links to the caArray User’s Guide on the Download Center -&gt; Download page are incorrect.</w:t>
             </w:r>
           </w:p>
         </w:tc>
@@ -2552,7 +2858,7 @@
                 <w:rFonts w:asciiTheme="majorHAnsi" w:eastAsiaTheme="minorHAnsi" w:hAnsiTheme="majorHAnsi" w:cstheme="minorBidi"/>
                 <w:lang w:eastAsia="en-US"/>
               </w:rPr>
-              <w:t>Mervi</w:t>
+              <w:t>Rashmi Srinivasa</w:t>
             </w:r>
           </w:p>
         </w:tc>
@@ -2572,7 +2878,7 @@
                 <w:rFonts w:asciiTheme="majorHAnsi" w:eastAsiaTheme="minorHAnsi" w:hAnsiTheme="majorHAnsi" w:cstheme="minorBidi"/>
                 <w:lang w:eastAsia="en-US"/>
               </w:rPr>
-              <w:t>11/1/2011</w:t>
+              <w:t>11/8/2011</w:t>
             </w:r>
           </w:p>
         </w:tc>
@@ -2592,14 +2898,7 @@
                 <w:rFonts w:asciiTheme="majorHAnsi" w:eastAsiaTheme="minorHAnsi" w:hAnsiTheme="majorHAnsi" w:cstheme="minorBidi"/>
                 <w:lang w:eastAsia="en-US"/>
               </w:rPr>
-              <w:t>In Progress</w:t>
-            </w:r>
-            <w:r>
-              <w:rPr>
-                <w:rFonts w:asciiTheme="majorHAnsi" w:eastAsiaTheme="minorHAnsi" w:hAnsiTheme="majorHAnsi" w:cstheme="minorBidi"/>
-                <w:lang w:eastAsia="en-US"/>
-              </w:rPr>
-              <w:t xml:space="preserve"> (Meeting is on Nov. 9)</w:t>
+              <w:t>Not Started</w:t>
             </w:r>
           </w:p>
         </w:tc>
@@ -2614,7 +2913,7 @@
           </w:tcPr>
           <w:p>
             <w:r>
-              <w:t>21.</w:t>
+              <w:t>22.</w:t>
             </w:r>
           </w:p>
         </w:tc>
@@ -2634,7 +2933,21 @@
                 <w:rFonts w:asciiTheme="majorHAnsi" w:eastAsiaTheme="minorHAnsi" w:hAnsiTheme="majorHAnsi" w:cstheme="minorBidi"/>
                 <w:lang w:eastAsia="en-US"/>
               </w:rPr>
-              <w:t>Links to the caArray User’s Guide on the Download Center -&gt; Download page are incorrect.</w:t>
+              <w:t>Create sample experiments in caArray</w:t>
+            </w:r>
+            <w:r>
+              <w:rPr>
+                <w:rFonts w:asciiTheme="majorHAnsi" w:eastAsiaTheme="minorHAnsi" w:hAnsiTheme="majorHAnsi" w:cstheme="minorBidi"/>
+                <w:lang w:eastAsia="en-US"/>
+              </w:rPr>
+              <w:t xml:space="preserve"> to represent TRANSCEND use cases</w:t>
+            </w:r>
+            <w:r>
+              <w:rPr>
+                <w:rFonts w:asciiTheme="majorHAnsi" w:eastAsiaTheme="minorHAnsi" w:hAnsiTheme="majorHAnsi" w:cstheme="minorBidi"/>
+                <w:lang w:eastAsia="en-US"/>
+              </w:rPr>
+              <w:t>.</w:t>
             </w:r>
           </w:p>
         </w:tc>
@@ -2654,7 +2967,7 @@
                 <w:rFonts w:asciiTheme="majorHAnsi" w:eastAsiaTheme="minorHAnsi" w:hAnsiTheme="majorHAnsi" w:cstheme="minorBidi"/>
                 <w:lang w:eastAsia="en-US"/>
               </w:rPr>
-              <w:t>Rashmi Srinivasa</w:t>
+              <w:t>Maureen Colbert</w:t>
             </w:r>
           </w:p>
         </w:tc>
@@ -2674,7 +2987,116 @@
                 <w:rFonts w:asciiTheme="majorHAnsi" w:eastAsiaTheme="minorHAnsi" w:hAnsiTheme="majorHAnsi" w:cstheme="minorBidi"/>
                 <w:lang w:eastAsia="en-US"/>
               </w:rPr>
-              <w:t>11/8/2011</w:t>
+              <w:t>11/15/2011</w:t>
+            </w:r>
+          </w:p>
+        </w:tc>
+        <w:tc>
+          <w:tcPr>
+            <w:tcW w:w="2160" w:type="dxa"/>
+          </w:tcPr>
+          <w:p>
+            <w:pPr>
+              <w:rPr>
+                <w:rFonts w:asciiTheme="majorHAnsi" w:eastAsiaTheme="minorHAnsi" w:hAnsiTheme="majorHAnsi" w:cstheme="minorBidi"/>
+                <w:lang w:eastAsia="en-US"/>
+              </w:rPr>
+            </w:pPr>
+            <w:r>
+              <w:rPr>
+                <w:rFonts w:asciiTheme="majorHAnsi" w:eastAsiaTheme="minorHAnsi" w:hAnsiTheme="majorHAnsi" w:cstheme="minorBidi"/>
+                <w:lang w:eastAsia="en-US"/>
+              </w:rPr>
+              <w:t>Not Started</w:t>
+            </w:r>
+          </w:p>
+        </w:tc>
+      </w:tr>
+      <w:tr>
+        <w:trPr>
+          <w:cantSplit/>
+        </w:trPr>
+        <w:tc>
+          <w:tcPr>
+            <w:tcW w:w="810" w:type="dxa"/>
+          </w:tcPr>
+          <w:p>
+            <w:r>
+              <w:t>23.</w:t>
+            </w:r>
+          </w:p>
+        </w:tc>
+        <w:tc>
+          <w:tcPr>
+            <w:tcW w:w="3330" w:type="dxa"/>
+          </w:tcPr>
+          <w:p>
+            <w:pPr>
+              <w:rPr>
+                <w:rFonts w:asciiTheme="majorHAnsi" w:eastAsiaTheme="minorHAnsi" w:hAnsiTheme="majorHAnsi" w:cstheme="minorBidi"/>
+                <w:lang w:eastAsia="en-US"/>
+              </w:rPr>
+            </w:pPr>
+            <w:r>
+              <w:rPr>
+                <w:rFonts w:asciiTheme="majorHAnsi" w:eastAsiaTheme="minorHAnsi" w:hAnsiTheme="majorHAnsi" w:cstheme="minorBidi"/>
+                <w:lang w:eastAsia="en-US"/>
+              </w:rPr>
+              <w:t>Update permissions wireframes for TRANSCEND</w:t>
+            </w:r>
+            <w:r>
+              <w:rPr>
+                <w:rFonts w:asciiTheme="majorHAnsi" w:eastAsiaTheme="minorHAnsi" w:hAnsiTheme="majorHAnsi" w:cstheme="minorBidi"/>
+                <w:lang w:eastAsia="en-US"/>
+              </w:rPr>
+              <w:t xml:space="preserve"> to reflect the latest understanding of the data</w:t>
+            </w:r>
+            <w:r>
+              <w:rPr>
+                <w:rFonts w:asciiTheme="majorHAnsi" w:eastAsiaTheme="minorHAnsi" w:hAnsiTheme="majorHAnsi" w:cstheme="minorBidi"/>
+                <w:lang w:eastAsia="en-US"/>
+              </w:rPr>
+              <w:t>.</w:t>
+            </w:r>
+          </w:p>
+        </w:tc>
+        <w:tc>
+          <w:tcPr>
+            <w:tcW w:w="1620" w:type="dxa"/>
+          </w:tcPr>
+          <w:p>
+            <w:pPr>
+              <w:rPr>
+                <w:rFonts w:asciiTheme="majorHAnsi" w:eastAsiaTheme="minorHAnsi" w:hAnsiTheme="majorHAnsi" w:cstheme="minorBidi"/>
+                <w:lang w:eastAsia="en-US"/>
+              </w:rPr>
+            </w:pPr>
+            <w:r>
+              <w:rPr>
+                <w:rFonts w:asciiTheme="majorHAnsi" w:eastAsiaTheme="minorHAnsi" w:hAnsiTheme="majorHAnsi" w:cstheme="minorBidi"/>
+                <w:lang w:eastAsia="en-US"/>
+              </w:rPr>
+              <w:t>Andy Evans</w:t>
+            </w:r>
+          </w:p>
+        </w:tc>
+        <w:tc>
+          <w:tcPr>
+            <w:tcW w:w="1530" w:type="dxa"/>
+          </w:tcPr>
+          <w:p>
+            <w:pPr>
+              <w:rPr>
+                <w:rFonts w:asciiTheme="majorHAnsi" w:eastAsiaTheme="minorHAnsi" w:hAnsiTheme="majorHAnsi" w:cstheme="minorBidi"/>
+                <w:lang w:eastAsia="en-US"/>
+              </w:rPr>
+            </w:pPr>
+            <w:r>
+              <w:rPr>
+                <w:rFonts w:asciiTheme="majorHAnsi" w:eastAsiaTheme="minorHAnsi" w:hAnsiTheme="majorHAnsi" w:cstheme="minorBidi"/>
+                <w:lang w:eastAsia="en-US"/>
+              </w:rPr>
+              <w:t>11/15/2011</w:t>
             </w:r>
           </w:p>
         </w:tc>

</xml_diff>